<commit_message>
Update the resume to add courses workload
</commit_message>
<xml_diff>
--- a/resume/en/JosenaldoDeOliveiraMatosFilho.docx
+++ b/resume/en/JosenaldoDeOliveiraMatosFilho.docx
@@ -171,21 +171,7 @@
         <w:rPr>
           <w:lang w:val="en-US"/>
         </w:rPr>
-        <w:t xml:space="preserve">Java, focusing on the Spring ecosystem and Apache Kafka, and JavaScript, particularly React, </w:t>
-      </w:r>
-      <w:proofErr w:type="spellStart"/>
-      <w:r>
-        <w:rPr>
-          <w:lang w:val="en-US"/>
-        </w:rPr>
-        <w:t>NextJS</w:t>
-      </w:r>
-      <w:proofErr w:type="spellEnd"/>
-      <w:r>
-        <w:rPr>
-          <w:lang w:val="en-US"/>
-        </w:rPr>
-        <w:t>, and MUI</w:t>
+        <w:t>Java, focusing on the Spring ecosystem and Apache Kafka, and JavaScript, particularly React, NextJS, and MUI</w:t>
       </w:r>
       <w:r>
         <w:rPr>
@@ -387,21 +373,7 @@
         <w:rPr>
           <w:lang w:val="en-US"/>
         </w:rPr>
-        <w:t xml:space="preserve">Senior Full Stack Developer | </w:t>
-      </w:r>
-      <w:proofErr w:type="spellStart"/>
-      <w:r>
-        <w:rPr>
-          <w:lang w:val="en-US"/>
-        </w:rPr>
-        <w:t>Muvz</w:t>
-      </w:r>
-      <w:proofErr w:type="spellEnd"/>
-      <w:r>
-        <w:rPr>
-          <w:lang w:val="en-US"/>
-        </w:rPr>
-        <w:t xml:space="preserve"> | October 2023 – Present</w:t>
+        <w:t>Senior Full Stack Developer | Muvz | October 2023 – Present</w:t>
       </w:r>
     </w:p>
     <w:p>
@@ -631,21 +603,7 @@
         <w:rPr>
           <w:lang w:val="en-US"/>
         </w:rPr>
-        <w:t xml:space="preserve">Stack Developer | </w:t>
-      </w:r>
-      <w:proofErr w:type="spellStart"/>
-      <w:r>
-        <w:rPr>
-          <w:lang w:val="en-US"/>
-        </w:rPr>
-        <w:t>Conddiz</w:t>
-      </w:r>
-      <w:proofErr w:type="spellEnd"/>
-      <w:r>
-        <w:rPr>
-          <w:lang w:val="en-US"/>
-        </w:rPr>
-        <w:t xml:space="preserve"> | March 2022 – August 2022</w:t>
+        <w:t>Stack Developer | Conddiz | March 2022 – August 2022</w:t>
       </w:r>
     </w:p>
     <w:p>
@@ -725,7 +683,6 @@
         </w:rPr>
         <w:t xml:space="preserve">NodeJS and </w:t>
       </w:r>
-      <w:proofErr w:type="spellStart"/>
       <w:r>
         <w:rPr>
           <w:rFonts w:cs="Times New Roman"/>
@@ -734,7 +691,6 @@
         </w:rPr>
         <w:t>Strapi</w:t>
       </w:r>
-      <w:proofErr w:type="spellEnd"/>
       <w:r>
         <w:rPr>
           <w:rFonts w:cs="Times New Roman"/>
@@ -797,25 +753,7 @@
           <w:szCs w:val="20"/>
           <w:lang w:val="en-US"/>
         </w:rPr>
-        <w:t xml:space="preserve">, React, </w:t>
-      </w:r>
-      <w:proofErr w:type="spellStart"/>
-      <w:r>
-        <w:rPr>
-          <w:rFonts w:cs="Times New Roman"/>
-          <w:szCs w:val="20"/>
-          <w:lang w:val="en-US"/>
-        </w:rPr>
-        <w:t>NextJS</w:t>
-      </w:r>
-      <w:proofErr w:type="spellEnd"/>
-      <w:r>
-        <w:rPr>
-          <w:rFonts w:cs="Times New Roman"/>
-          <w:szCs w:val="20"/>
-          <w:lang w:val="en-US"/>
-        </w:rPr>
-        <w:t>, MUI, and React Hook Form.</w:t>
+        <w:t>, React, NextJS, MUI, and React Hook Form.</w:t>
       </w:r>
     </w:p>
     <w:p>
@@ -873,21 +811,7 @@
         <w:rPr>
           <w:lang w:val="en-US"/>
         </w:rPr>
-        <w:t xml:space="preserve">Software Architect | </w:t>
-      </w:r>
-      <w:proofErr w:type="spellStart"/>
-      <w:r>
-        <w:rPr>
-          <w:lang w:val="en-US"/>
-        </w:rPr>
-        <w:t>Digidados</w:t>
-      </w:r>
-      <w:proofErr w:type="spellEnd"/>
-      <w:r>
-        <w:rPr>
-          <w:lang w:val="en-US"/>
-        </w:rPr>
-        <w:t xml:space="preserve"> | February 2015 – </w:t>
+        <w:t xml:space="preserve">Software Architect | Digidados | February 2015 – </w:t>
       </w:r>
       <w:r>
         <w:rPr>
@@ -985,14 +909,7 @@
         <w:rPr>
           <w:lang w:val="en-US"/>
         </w:rPr>
-        <w:t xml:space="preserve">Contributed to Sankhya ERP improvements using Java EE on the </w:t>
-      </w:r>
-      <w:proofErr w:type="gramStart"/>
-      <w:r>
-        <w:rPr>
-          <w:lang w:val="en-US"/>
-        </w:rPr>
-        <w:t>back</w:t>
+        <w:t>Contributed to Sankhya ERP improvements using Java EE on the back</w:t>
       </w:r>
       <w:r>
         <w:rPr>
@@ -1004,14 +921,7 @@
         <w:rPr>
           <w:lang w:val="en-US"/>
         </w:rPr>
-        <w:t>end</w:t>
-      </w:r>
-      <w:proofErr w:type="gramEnd"/>
-      <w:r>
-        <w:rPr>
-          <w:lang w:val="en-US"/>
-        </w:rPr>
-        <w:t xml:space="preserve"> and Adobe Flex on the front-end.</w:t>
+        <w:t>end and Adobe Flex on the front-end.</w:t>
       </w:r>
     </w:p>
     <w:p>
@@ -1058,7 +968,6 @@
         <w:lastRenderedPageBreak/>
         <w:t xml:space="preserve">Acted as an architect and developer in an internal project, developing the </w:t>
       </w:r>
-      <w:proofErr w:type="gramStart"/>
       <w:r>
         <w:rPr>
           <w:lang w:val="en-US"/>
@@ -1071,7 +980,6 @@
         </w:rPr>
         <w:t>-end</w:t>
       </w:r>
-      <w:proofErr w:type="gramEnd"/>
       <w:r>
         <w:rPr>
           <w:lang w:val="en-US"/>
@@ -1088,21 +996,7 @@
         <w:rPr>
           <w:lang w:val="en-US"/>
         </w:rPr>
-        <w:t xml:space="preserve">) and the front-end in JavaScript (HTML, CSS, Bootstrap, and </w:t>
-      </w:r>
-      <w:proofErr w:type="spellStart"/>
-      <w:r>
-        <w:rPr>
-          <w:lang w:val="en-US"/>
-        </w:rPr>
-        <w:t>JQuery</w:t>
-      </w:r>
-      <w:proofErr w:type="spellEnd"/>
-      <w:r>
-        <w:rPr>
-          <w:lang w:val="en-US"/>
-        </w:rPr>
-        <w:t>) with an Oracle database.</w:t>
+        <w:t>) and the front-end in JavaScript (HTML, CSS, Bootstrap, and JQuery) with an Oracle database.</w:t>
       </w:r>
     </w:p>
     <w:p>
@@ -1120,35 +1014,7 @@
         <w:rPr>
           <w:lang w:val="en-US"/>
         </w:rPr>
-        <w:t xml:space="preserve">Assigned to the </w:t>
-      </w:r>
-      <w:proofErr w:type="spellStart"/>
-      <w:r>
-        <w:rPr>
-          <w:lang w:val="en-US"/>
-        </w:rPr>
-        <w:t>Buscapé</w:t>
-      </w:r>
-      <w:proofErr w:type="spellEnd"/>
-      <w:r>
-        <w:rPr>
-          <w:lang w:val="en-US"/>
-        </w:rPr>
-        <w:t xml:space="preserve"> client project, utilizing PHP, Zend Framework, HTML, CSS, Bootstrap, </w:t>
-      </w:r>
-      <w:proofErr w:type="spellStart"/>
-      <w:r>
-        <w:rPr>
-          <w:lang w:val="en-US"/>
-        </w:rPr>
-        <w:t>JQuery</w:t>
-      </w:r>
-      <w:proofErr w:type="spellEnd"/>
-      <w:r>
-        <w:rPr>
-          <w:lang w:val="en-US"/>
-        </w:rPr>
-        <w:t>, and MySQL.</w:t>
+        <w:t>Assigned to the Buscapé client project, utilizing PHP, Zend Framework, HTML, CSS, Bootstrap, JQuery, and MySQL.</w:t>
       </w:r>
     </w:p>
     <w:p>
@@ -1292,25 +1158,7 @@
           <w:szCs w:val="20"/>
           <w:lang w:val="en-US"/>
         </w:rPr>
-        <w:t xml:space="preserve">Led the Java Users Group of the </w:t>
-      </w:r>
-      <w:proofErr w:type="spellStart"/>
-      <w:r>
-        <w:rPr>
-          <w:rFonts w:cs="Times New Roman"/>
-          <w:szCs w:val="20"/>
-          <w:lang w:val="en-US"/>
-        </w:rPr>
-        <w:t>Triângulo</w:t>
-      </w:r>
-      <w:proofErr w:type="spellEnd"/>
-      <w:r>
-        <w:rPr>
-          <w:rFonts w:cs="Times New Roman"/>
-          <w:szCs w:val="20"/>
-          <w:lang w:val="en-US"/>
-        </w:rPr>
-        <w:t xml:space="preserve"> Mineiro region, participating in and organizing events, lectures, and courses aimed at promoting the Java ecosystem in the </w:t>
+        <w:t xml:space="preserve">Led the Java Users Group of the Triângulo Mineiro region, participating in and organizing events, lectures, and courses aimed at promoting the Java ecosystem in the </w:t>
       </w:r>
       <w:r>
         <w:rPr>
@@ -1412,21 +1260,7 @@
         <w:rPr>
           <w:lang w:val="en-US"/>
         </w:rPr>
-        <w:t xml:space="preserve">HTML, CSS, JavaScript, React, </w:t>
-      </w:r>
-      <w:proofErr w:type="spellStart"/>
-      <w:r>
-        <w:rPr>
-          <w:lang w:val="en-US"/>
-        </w:rPr>
-        <w:t>NextJS</w:t>
-      </w:r>
-      <w:proofErr w:type="spellEnd"/>
-      <w:r>
-        <w:rPr>
-          <w:lang w:val="en-US"/>
-        </w:rPr>
-        <w:t>, MUI (Material UI), React Admin, React Hook Form</w:t>
+        <w:t>HTML, CSS, JavaScript, React, NextJS, MUI (Material UI), React Admin, React Hook Form</w:t>
       </w:r>
     </w:p>
     <w:p>
@@ -1618,80 +1452,42 @@
           <w:lang w:val="en-US"/>
         </w:rPr>
       </w:pPr>
-      <w:proofErr w:type="spellStart"/>
-      <w:r>
-        <w:rPr>
-          <w:lang w:val="en-US"/>
-        </w:rPr>
-        <w:t>Hamcrest</w:t>
-      </w:r>
-      <w:proofErr w:type="spellEnd"/>
+      <w:r>
+        <w:rPr>
+          <w:lang w:val="en-US"/>
+        </w:rPr>
+        <w:t xml:space="preserve">Hamcrest, </w:t>
+      </w:r>
+      <w:r>
+        <w:rPr>
+          <w:lang w:val="en-US"/>
+        </w:rPr>
+        <w:t xml:space="preserve">AssertJ, Jest, Node, </w:t>
+      </w:r>
+      <w:r>
+        <w:rPr>
+          <w:lang w:val="en-US"/>
+        </w:rPr>
+        <w:t>Tan Stack Query</w:t>
+      </w:r>
       <w:r>
         <w:rPr>
           <w:lang w:val="en-US"/>
         </w:rPr>
         <w:t xml:space="preserve">, </w:t>
       </w:r>
-      <w:proofErr w:type="spellStart"/>
-      <w:r>
-        <w:rPr>
-          <w:lang w:val="en-US"/>
-        </w:rPr>
-        <w:t>AssertJ</w:t>
-      </w:r>
-      <w:proofErr w:type="spellEnd"/>
-      <w:r>
-        <w:rPr>
-          <w:lang w:val="en-US"/>
-        </w:rPr>
-        <w:t xml:space="preserve">, Jest, Node, </w:t>
-      </w:r>
-      <w:r>
-        <w:rPr>
-          <w:lang w:val="en-US"/>
-        </w:rPr>
-        <w:t>Tan Stack Query</w:t>
-      </w:r>
-      <w:r>
-        <w:rPr>
-          <w:lang w:val="en-US"/>
-        </w:rPr>
-        <w:t xml:space="preserve">, </w:t>
-      </w:r>
-      <w:r>
-        <w:rPr>
-          <w:lang w:val="en-US"/>
-        </w:rPr>
-        <w:t xml:space="preserve">Redux, Express, React Router, </w:t>
-      </w:r>
-      <w:proofErr w:type="spellStart"/>
-      <w:r>
-        <w:rPr>
-          <w:lang w:val="en-US"/>
-        </w:rPr>
-        <w:t>Strapi</w:t>
-      </w:r>
-      <w:proofErr w:type="spellEnd"/>
-      <w:r>
-        <w:rPr>
-          <w:lang w:val="en-US"/>
-        </w:rPr>
-        <w:t>, Django, Pandas</w:t>
-      </w:r>
-      <w:r>
-        <w:rPr>
-          <w:lang w:val="en-US"/>
-        </w:rPr>
-        <w:t xml:space="preserve">, </w:t>
-      </w:r>
-      <w:proofErr w:type="spellStart"/>
-      <w:r>
-        <w:rPr>
-          <w:lang w:val="en-US"/>
-        </w:rPr>
-        <w:t>Thymeleaf</w:t>
-      </w:r>
-      <w:proofErr w:type="spellEnd"/>
+      <w:r>
+        <w:rPr>
+          <w:lang w:val="en-US"/>
+        </w:rPr>
+        <w:t>Redux, Express, React Router, Strapi, Django, Pandas</w:t>
+      </w:r>
+      <w:r>
+        <w:rPr>
+          <w:lang w:val="en-US"/>
+        </w:rPr>
+        <w:t>, Thymeleaf</w:t>
+      </w:r>
     </w:p>
     <w:p>
       <w:pPr>
@@ -1875,41 +1671,13 @@
         </w:rPr>
       </w:pPr>
       <w:bookmarkStart w:id="0" w:name="_Hlk165923158"/>
-      <w:proofErr w:type="spellStart"/>
       <w:r>
         <w:rPr>
           <w:rFonts w:cs="Times New Roman"/>
           <w:szCs w:val="20"/>
           <w:lang w:val="en-US"/>
         </w:rPr>
-        <w:t>Arquitetura</w:t>
-      </w:r>
-      <w:proofErr w:type="spellEnd"/>
-      <w:r>
-        <w:rPr>
-          <w:rFonts w:cs="Times New Roman"/>
-          <w:szCs w:val="20"/>
-          <w:lang w:val="en-US"/>
-        </w:rPr>
-        <w:t xml:space="preserve"> Hexagonal | </w:t>
-      </w:r>
-      <w:proofErr w:type="spellStart"/>
-      <w:r>
-        <w:rPr>
-          <w:rFonts w:cs="Times New Roman"/>
-          <w:szCs w:val="20"/>
-          <w:lang w:val="en-US"/>
-        </w:rPr>
-        <w:t>FullCycle</w:t>
-      </w:r>
-      <w:proofErr w:type="spellEnd"/>
-      <w:r>
-        <w:rPr>
-          <w:rFonts w:cs="Times New Roman"/>
-          <w:szCs w:val="20"/>
-          <w:lang w:val="en-US"/>
-        </w:rPr>
-        <w:t xml:space="preserve"> | 2024 | 18h</w:t>
+        <w:t>Arquitetura Hexagonal | FullCycle | 2024 | 18h</w:t>
       </w:r>
     </w:p>
     <w:bookmarkEnd w:id="0"/>
@@ -1933,43 +1701,7 @@
           <w:szCs w:val="20"/>
           <w:lang w:val="en-US"/>
         </w:rPr>
-        <w:t xml:space="preserve">Event Storming </w:t>
-      </w:r>
-      <w:proofErr w:type="spellStart"/>
-      <w:r>
-        <w:rPr>
-          <w:rFonts w:cs="Times New Roman"/>
-          <w:szCs w:val="20"/>
-          <w:lang w:val="en-US"/>
-        </w:rPr>
-        <w:t>na</w:t>
-      </w:r>
-      <w:proofErr w:type="spellEnd"/>
-      <w:r>
-        <w:rPr>
-          <w:rFonts w:cs="Times New Roman"/>
-          <w:szCs w:val="20"/>
-          <w:lang w:val="en-US"/>
-        </w:rPr>
-        <w:t xml:space="preserve"> </w:t>
-      </w:r>
-      <w:proofErr w:type="spellStart"/>
-      <w:r>
-        <w:rPr>
-          <w:rFonts w:cs="Times New Roman"/>
-          <w:szCs w:val="20"/>
-          <w:lang w:val="en-US"/>
-        </w:rPr>
-        <w:t>Prática</w:t>
-      </w:r>
-      <w:proofErr w:type="spellEnd"/>
-      <w:r>
-        <w:rPr>
-          <w:rFonts w:cs="Times New Roman"/>
-          <w:szCs w:val="20"/>
-          <w:lang w:val="en-US"/>
-        </w:rPr>
-        <w:t xml:space="preserve"> | Full Cycle | 2024</w:t>
+        <w:t>Event Storming na Prática | Full Cycle | 2024</w:t>
       </w:r>
       <w:r>
         <w:rPr>
@@ -1998,39 +1730,14 @@
           <w:rFonts w:cs="Times New Roman"/>
           <w:szCs w:val="20"/>
         </w:rPr>
-        <w:t xml:space="preserve">DDD: Modelagem Tática e </w:t>
-      </w:r>
-      <w:proofErr w:type="spellStart"/>
+        <w:t>DDD: Modelagem Tática e Patterns</w:t>
+      </w:r>
       <w:r>
         <w:rPr>
           <w:rFonts w:cs="Times New Roman"/>
           <w:szCs w:val="20"/>
         </w:rPr>
-        <w:t>Patterns</w:t>
-      </w:r>
-      <w:proofErr w:type="spellEnd"/>
-      <w:r>
-        <w:rPr>
-          <w:rFonts w:cs="Times New Roman"/>
-          <w:szCs w:val="20"/>
-        </w:rPr>
-        <w:t xml:space="preserve"> | Full </w:t>
-      </w:r>
-      <w:proofErr w:type="spellStart"/>
-      <w:r>
-        <w:rPr>
-          <w:rFonts w:cs="Times New Roman"/>
-          <w:szCs w:val="20"/>
-        </w:rPr>
-        <w:t>Cycle</w:t>
-      </w:r>
-      <w:proofErr w:type="spellEnd"/>
-      <w:r>
-        <w:rPr>
-          <w:rFonts w:cs="Times New Roman"/>
-          <w:szCs w:val="20"/>
-        </w:rPr>
-        <w:t xml:space="preserve"> | 2024 | 34h</w:t>
+        <w:t xml:space="preserve"> | Full Cycle | 2024 | 34h</w:t>
       </w:r>
     </w:p>
     <w:p>
@@ -2051,55 +1758,7 @@
           <w:rFonts w:cs="Times New Roman"/>
           <w:szCs w:val="20"/>
         </w:rPr>
-        <w:t xml:space="preserve">Comunicação entre sistemas: REST, </w:t>
-      </w:r>
-      <w:proofErr w:type="spellStart"/>
-      <w:r>
-        <w:rPr>
-          <w:rFonts w:cs="Times New Roman"/>
-          <w:szCs w:val="20"/>
-        </w:rPr>
-        <w:t>GraphQL</w:t>
-      </w:r>
-      <w:proofErr w:type="spellEnd"/>
-      <w:r>
-        <w:rPr>
-          <w:rFonts w:cs="Times New Roman"/>
-          <w:szCs w:val="20"/>
-        </w:rPr>
-        <w:t xml:space="preserve"> e </w:t>
-      </w:r>
-      <w:proofErr w:type="spellStart"/>
-      <w:r>
-        <w:rPr>
-          <w:rFonts w:cs="Times New Roman"/>
-          <w:szCs w:val="20"/>
-        </w:rPr>
-        <w:t>gRPC</w:t>
-      </w:r>
-      <w:proofErr w:type="spellEnd"/>
-      <w:r>
-        <w:rPr>
-          <w:rFonts w:cs="Times New Roman"/>
-          <w:szCs w:val="20"/>
-        </w:rPr>
-        <w:t xml:space="preserve"> | Full </w:t>
-      </w:r>
-      <w:proofErr w:type="spellStart"/>
-      <w:r>
-        <w:rPr>
-          <w:rFonts w:cs="Times New Roman"/>
-          <w:szCs w:val="20"/>
-        </w:rPr>
-        <w:t>Cycle</w:t>
-      </w:r>
-      <w:proofErr w:type="spellEnd"/>
-      <w:r>
-        <w:rPr>
-          <w:rFonts w:cs="Times New Roman"/>
-          <w:szCs w:val="20"/>
-        </w:rPr>
-        <w:t xml:space="preserve"> | 2024 | 18h</w:t>
+        <w:t>Comunicação entre sistemas: REST, GraphQL e gRPC | Full Cycle | 2024 | 18h</w:t>
       </w:r>
     </w:p>
     <w:p>
@@ -2120,23 +1779,7 @@
           <w:rFonts w:cs="Times New Roman"/>
           <w:szCs w:val="20"/>
         </w:rPr>
-        <w:t xml:space="preserve">Docker | Full </w:t>
-      </w:r>
-      <w:proofErr w:type="spellStart"/>
-      <w:r>
-        <w:rPr>
-          <w:rFonts w:cs="Times New Roman"/>
-          <w:szCs w:val="20"/>
-        </w:rPr>
-        <w:t>Cycle</w:t>
-      </w:r>
-      <w:proofErr w:type="spellEnd"/>
-      <w:r>
-        <w:rPr>
-          <w:rFonts w:cs="Times New Roman"/>
-          <w:szCs w:val="20"/>
-        </w:rPr>
-        <w:t xml:space="preserve"> | 2024</w:t>
+        <w:t>Docker | Full Cycle | 2024</w:t>
       </w:r>
       <w:r>
         <w:rPr>
@@ -2280,23 +1923,7 @@
           <w:rFonts w:cs="Times New Roman"/>
           <w:szCs w:val="20"/>
         </w:rPr>
-        <w:t xml:space="preserve">Fundamentos da arquitetura de software | Full </w:t>
-      </w:r>
-      <w:proofErr w:type="spellStart"/>
-      <w:r>
-        <w:rPr>
-          <w:rFonts w:cs="Times New Roman"/>
-          <w:szCs w:val="20"/>
-        </w:rPr>
-        <w:t>Cycle</w:t>
-      </w:r>
-      <w:proofErr w:type="spellEnd"/>
-      <w:r>
-        <w:rPr>
-          <w:rFonts w:cs="Times New Roman"/>
-          <w:szCs w:val="20"/>
-        </w:rPr>
-        <w:t xml:space="preserve"> | 2024</w:t>
+        <w:t>Fundamentos da arquitetura de software | Full Cycle | 2024</w:t>
       </w:r>
       <w:r>
         <w:rPr>
@@ -2342,44 +1969,16 @@
           <w:szCs w:val="20"/>
           <w:lang w:val="en-US"/>
         </w:rPr>
-        <w:t xml:space="preserve"> React, Redux, Node.js, MongoDB, </w:t>
-      </w:r>
-      <w:proofErr w:type="spellStart"/>
+        <w:t xml:space="preserve"> React, Redux, Node.js, MongoDB, GraphQL e TypeScript | University of Helsinki | 2023</w:t>
+      </w:r>
       <w:r>
         <w:rPr>
           <w:rFonts w:cs="Times New Roman"/>
           <w:szCs w:val="20"/>
           <w:lang w:val="en-US"/>
         </w:rPr>
-        <w:t>GraphQL</w:t>
-      </w:r>
-      <w:proofErr w:type="spellEnd"/>
-      <w:r>
-        <w:rPr>
-          <w:rFonts w:cs="Times New Roman"/>
-          <w:szCs w:val="20"/>
-          <w:lang w:val="en-US"/>
-        </w:rPr>
-        <w:t xml:space="preserve"> e TypeScript | University of Helsinki | 2023</w:t>
-      </w:r>
-      <w:r>
-        <w:rPr>
-          <w:rFonts w:cs="Times New Roman"/>
-          <w:szCs w:val="20"/>
-          <w:lang w:val="en-US"/>
-        </w:rPr>
-        <w:t xml:space="preserve">| </w:t>
-      </w:r>
-      <w:proofErr w:type="gramStart"/>
-      <w:r>
-        <w:rPr>
-          <w:rFonts w:cs="Times New Roman"/>
-          <w:szCs w:val="20"/>
-          <w:lang w:val="en-US"/>
-        </w:rPr>
-        <w:t>225h</w:t>
-      </w:r>
-      <w:proofErr w:type="gramEnd"/>
+        <w:t>| 225h</w:t>
+      </w:r>
     </w:p>
     <w:p>
       <w:pPr>
@@ -2401,6 +2000,13 @@
         </w:rPr>
         <w:t>Formação Python para Data Science | Alura | 2022</w:t>
       </w:r>
+      <w:r>
+        <w:rPr>
+          <w:rFonts w:cs="Times New Roman"/>
+          <w:szCs w:val="20"/>
+        </w:rPr>
+        <w:t xml:space="preserve"> | 50h</w:t>
+      </w:r>
     </w:p>
     <w:p>
       <w:pPr>
@@ -2422,54 +2028,16 @@
           <w:szCs w:val="20"/>
           <w:lang w:val="en-US"/>
         </w:rPr>
-        <w:t xml:space="preserve">Create your next app using Next.js and </w:t>
-      </w:r>
-      <w:proofErr w:type="spellStart"/>
+        <w:t>Create your next app using Next.js and Strapi | Jamstack Training | 2022</w:t>
+      </w:r>
       <w:r>
         <w:rPr>
           <w:rFonts w:cs="Times New Roman"/>
           <w:szCs w:val="20"/>
           <w:lang w:val="en-US"/>
         </w:rPr>
-        <w:t>Strapi</w:t>
-      </w:r>
-      <w:proofErr w:type="spellEnd"/>
-      <w:r>
-        <w:rPr>
-          <w:rFonts w:cs="Times New Roman"/>
-          <w:szCs w:val="20"/>
-          <w:lang w:val="en-US"/>
-        </w:rPr>
-        <w:t xml:space="preserve"> | </w:t>
-      </w:r>
-      <w:proofErr w:type="spellStart"/>
-      <w:r>
-        <w:rPr>
-          <w:rFonts w:cs="Times New Roman"/>
-          <w:szCs w:val="20"/>
-          <w:lang w:val="en-US"/>
-        </w:rPr>
-        <w:t>Jamstack</w:t>
-      </w:r>
-      <w:proofErr w:type="spellEnd"/>
-      <w:r>
-        <w:rPr>
-          <w:rFonts w:cs="Times New Roman"/>
-          <w:szCs w:val="20"/>
-          <w:lang w:val="en-US"/>
-        </w:rPr>
-        <w:t xml:space="preserve"> Training | </w:t>
-      </w:r>
-      <w:proofErr w:type="gramStart"/>
-      <w:r>
-        <w:rPr>
-          <w:rFonts w:cs="Times New Roman"/>
-          <w:szCs w:val="20"/>
-          <w:lang w:val="en-US"/>
-        </w:rPr>
-        <w:t>2022</w:t>
-      </w:r>
-      <w:proofErr w:type="gramEnd"/>
+        <w:t xml:space="preserve"> | 20h</w:t>
+      </w:r>
     </w:p>
     <w:p>
       <w:pPr>
@@ -2491,25 +2059,15 @@
           <w:szCs w:val="20"/>
           <w:lang w:val="en-US"/>
         </w:rPr>
-        <w:t xml:space="preserve">Python </w:t>
-      </w:r>
-      <w:proofErr w:type="spellStart"/>
+        <w:t>Python Avançado | Alura | 2021</w:t>
+      </w:r>
       <w:r>
         <w:rPr>
           <w:rFonts w:cs="Times New Roman"/>
           <w:szCs w:val="20"/>
           <w:lang w:val="en-US"/>
         </w:rPr>
-        <w:t>Avançado</w:t>
-      </w:r>
-      <w:proofErr w:type="spellEnd"/>
-      <w:r>
-        <w:rPr>
-          <w:rFonts w:cs="Times New Roman"/>
-          <w:szCs w:val="20"/>
-          <w:lang w:val="en-US"/>
-        </w:rPr>
-        <w:t xml:space="preserve"> | Alura | 2021</w:t>
+        <w:t xml:space="preserve"> | 76h</w:t>
       </w:r>
     </w:p>
     <w:p>
@@ -2531,6 +2089,13 @@
           <w:szCs w:val="20"/>
         </w:rPr>
         <w:t>Formação Python | Alura | 2021</w:t>
+      </w:r>
+      <w:r>
+        <w:rPr>
+          <w:rFonts w:cs="Times New Roman"/>
+          <w:szCs w:val="20"/>
+        </w:rPr>
+        <w:t xml:space="preserve"> | 85h</w:t>
       </w:r>
     </w:p>
     <w:p>

</xml_diff>

<commit_message>
Update technology stack in README.md
</commit_message>
<xml_diff>
--- a/resume/en/JosenaldoDeOliveiraMatosFilho.docx
+++ b/resume/en/JosenaldoDeOliveiraMatosFilho.docx
@@ -171,7 +171,21 @@
         <w:rPr>
           <w:lang w:val="en-US"/>
         </w:rPr>
-        <w:t>Java, focusing on the Spring ecosystem and Apache Kafka, and JavaScript, particularly React, NextJS, and MUI</w:t>
+        <w:t xml:space="preserve">Java, focusing on the Spring ecosystem and Apache Kafka, and JavaScript, particularly React, </w:t>
+      </w:r>
+      <w:proofErr w:type="spellStart"/>
+      <w:r>
+        <w:rPr>
+          <w:lang w:val="en-US"/>
+        </w:rPr>
+        <w:t>NextJS</w:t>
+      </w:r>
+      <w:proofErr w:type="spellEnd"/>
+      <w:r>
+        <w:rPr>
+          <w:lang w:val="en-US"/>
+        </w:rPr>
+        <w:t>, and MUI</w:t>
       </w:r>
       <w:r>
         <w:rPr>
@@ -373,7 +387,27 @@
         <w:rPr>
           <w:lang w:val="en-US"/>
         </w:rPr>
-        <w:t>Senior Full Stack Developer | Muvz | October 2023 – Present</w:t>
+        <w:t xml:space="preserve">Senior Full Stack Developer | </w:t>
+      </w:r>
+      <w:proofErr w:type="spellStart"/>
+      <w:r>
+        <w:rPr>
+          <w:lang w:val="en-US"/>
+        </w:rPr>
+        <w:t>Muvz</w:t>
+      </w:r>
+      <w:proofErr w:type="spellEnd"/>
+      <w:r>
+        <w:rPr>
+          <w:lang w:val="en-US"/>
+        </w:rPr>
+        <w:t xml:space="preserve"> | October 2023 – </w:t>
+      </w:r>
+      <w:r>
+        <w:rPr>
+          <w:lang w:val="en-US"/>
+        </w:rPr>
+        <w:t>April 2024</w:t>
       </w:r>
     </w:p>
     <w:p>
@@ -603,7 +637,21 @@
         <w:rPr>
           <w:lang w:val="en-US"/>
         </w:rPr>
-        <w:t>Stack Developer | Conddiz | March 2022 – August 2022</w:t>
+        <w:t xml:space="preserve">Stack Developer | </w:t>
+      </w:r>
+      <w:proofErr w:type="spellStart"/>
+      <w:r>
+        <w:rPr>
+          <w:lang w:val="en-US"/>
+        </w:rPr>
+        <w:t>Conddiz</w:t>
+      </w:r>
+      <w:proofErr w:type="spellEnd"/>
+      <w:r>
+        <w:rPr>
+          <w:lang w:val="en-US"/>
+        </w:rPr>
+        <w:t xml:space="preserve"> | March 2022 – August 2022</w:t>
       </w:r>
     </w:p>
     <w:p>
@@ -683,6 +731,7 @@
         </w:rPr>
         <w:t xml:space="preserve">NodeJS and </w:t>
       </w:r>
+      <w:proofErr w:type="spellStart"/>
       <w:r>
         <w:rPr>
           <w:rFonts w:cs="Times New Roman"/>
@@ -691,6 +740,7 @@
         </w:rPr>
         <w:t>Strapi</w:t>
       </w:r>
+      <w:proofErr w:type="spellEnd"/>
       <w:r>
         <w:rPr>
           <w:rFonts w:cs="Times New Roman"/>
@@ -753,7 +803,25 @@
           <w:szCs w:val="20"/>
           <w:lang w:val="en-US"/>
         </w:rPr>
-        <w:t>, React, NextJS, MUI, and React Hook Form.</w:t>
+        <w:t xml:space="preserve">, React, </w:t>
+      </w:r>
+      <w:proofErr w:type="spellStart"/>
+      <w:r>
+        <w:rPr>
+          <w:rFonts w:cs="Times New Roman"/>
+          <w:szCs w:val="20"/>
+          <w:lang w:val="en-US"/>
+        </w:rPr>
+        <w:t>NextJS</w:t>
+      </w:r>
+      <w:proofErr w:type="spellEnd"/>
+      <w:r>
+        <w:rPr>
+          <w:rFonts w:cs="Times New Roman"/>
+          <w:szCs w:val="20"/>
+          <w:lang w:val="en-US"/>
+        </w:rPr>
+        <w:t>, MUI, and React Hook Form.</w:t>
       </w:r>
     </w:p>
     <w:p>
@@ -811,7 +879,21 @@
         <w:rPr>
           <w:lang w:val="en-US"/>
         </w:rPr>
-        <w:t xml:space="preserve">Software Architect | Digidados | February 2015 – </w:t>
+        <w:t xml:space="preserve">Software Architect | </w:t>
+      </w:r>
+      <w:proofErr w:type="spellStart"/>
+      <w:r>
+        <w:rPr>
+          <w:lang w:val="en-US"/>
+        </w:rPr>
+        <w:t>Digidados</w:t>
+      </w:r>
+      <w:proofErr w:type="spellEnd"/>
+      <w:r>
+        <w:rPr>
+          <w:lang w:val="en-US"/>
+        </w:rPr>
+        <w:t xml:space="preserve"> | February 2015 – </w:t>
       </w:r>
       <w:r>
         <w:rPr>
@@ -909,7 +991,14 @@
         <w:rPr>
           <w:lang w:val="en-US"/>
         </w:rPr>
-        <w:t>Contributed to Sankhya ERP improvements using Java EE on the back</w:t>
+        <w:t xml:space="preserve">Contributed to Sankhya ERP improvements using Java EE on the </w:t>
+      </w:r>
+      <w:proofErr w:type="gramStart"/>
+      <w:r>
+        <w:rPr>
+          <w:lang w:val="en-US"/>
+        </w:rPr>
+        <w:t>back</w:t>
       </w:r>
       <w:r>
         <w:rPr>
@@ -921,7 +1010,14 @@
         <w:rPr>
           <w:lang w:val="en-US"/>
         </w:rPr>
-        <w:t>end and Adobe Flex on the front-end.</w:t>
+        <w:t>end</w:t>
+      </w:r>
+      <w:proofErr w:type="gramEnd"/>
+      <w:r>
+        <w:rPr>
+          <w:lang w:val="en-US"/>
+        </w:rPr>
+        <w:t xml:space="preserve"> and Adobe Flex on the front-end.</w:t>
       </w:r>
     </w:p>
     <w:p>
@@ -968,6 +1064,7 @@
         <w:lastRenderedPageBreak/>
         <w:t xml:space="preserve">Acted as an architect and developer in an internal project, developing the </w:t>
       </w:r>
+      <w:proofErr w:type="gramStart"/>
       <w:r>
         <w:rPr>
           <w:lang w:val="en-US"/>
@@ -980,6 +1077,7 @@
         </w:rPr>
         <w:t>-end</w:t>
       </w:r>
+      <w:proofErr w:type="gramEnd"/>
       <w:r>
         <w:rPr>
           <w:lang w:val="en-US"/>
@@ -996,7 +1094,21 @@
         <w:rPr>
           <w:lang w:val="en-US"/>
         </w:rPr>
-        <w:t>) and the front-end in JavaScript (HTML, CSS, Bootstrap, and JQuery) with an Oracle database.</w:t>
+        <w:t xml:space="preserve">) and the front-end in JavaScript (HTML, CSS, Bootstrap, and </w:t>
+      </w:r>
+      <w:proofErr w:type="spellStart"/>
+      <w:r>
+        <w:rPr>
+          <w:lang w:val="en-US"/>
+        </w:rPr>
+        <w:t>JQuery</w:t>
+      </w:r>
+      <w:proofErr w:type="spellEnd"/>
+      <w:r>
+        <w:rPr>
+          <w:lang w:val="en-US"/>
+        </w:rPr>
+        <w:t>) with an Oracle database.</w:t>
       </w:r>
     </w:p>
     <w:p>
@@ -1014,7 +1126,35 @@
         <w:rPr>
           <w:lang w:val="en-US"/>
         </w:rPr>
-        <w:t>Assigned to the Buscapé client project, utilizing PHP, Zend Framework, HTML, CSS, Bootstrap, JQuery, and MySQL.</w:t>
+        <w:t xml:space="preserve">Assigned to the </w:t>
+      </w:r>
+      <w:proofErr w:type="spellStart"/>
+      <w:r>
+        <w:rPr>
+          <w:lang w:val="en-US"/>
+        </w:rPr>
+        <w:t>Buscapé</w:t>
+      </w:r>
+      <w:proofErr w:type="spellEnd"/>
+      <w:r>
+        <w:rPr>
+          <w:lang w:val="en-US"/>
+        </w:rPr>
+        <w:t xml:space="preserve"> client project, utilizing PHP, Zend Framework, HTML, CSS, Bootstrap, </w:t>
+      </w:r>
+      <w:proofErr w:type="spellStart"/>
+      <w:r>
+        <w:rPr>
+          <w:lang w:val="en-US"/>
+        </w:rPr>
+        <w:t>JQuery</w:t>
+      </w:r>
+      <w:proofErr w:type="spellEnd"/>
+      <w:r>
+        <w:rPr>
+          <w:lang w:val="en-US"/>
+        </w:rPr>
+        <w:t>, and MySQL.</w:t>
       </w:r>
     </w:p>
     <w:p>
@@ -1158,7 +1298,25 @@
           <w:szCs w:val="20"/>
           <w:lang w:val="en-US"/>
         </w:rPr>
-        <w:t xml:space="preserve">Led the Java Users Group of the Triângulo Mineiro region, participating in and organizing events, lectures, and courses aimed at promoting the Java ecosystem in the </w:t>
+        <w:t xml:space="preserve">Led the Java Users Group of the </w:t>
+      </w:r>
+      <w:proofErr w:type="spellStart"/>
+      <w:r>
+        <w:rPr>
+          <w:rFonts w:cs="Times New Roman"/>
+          <w:szCs w:val="20"/>
+          <w:lang w:val="en-US"/>
+        </w:rPr>
+        <w:t>Triângulo</w:t>
+      </w:r>
+      <w:proofErr w:type="spellEnd"/>
+      <w:r>
+        <w:rPr>
+          <w:rFonts w:cs="Times New Roman"/>
+          <w:szCs w:val="20"/>
+          <w:lang w:val="en-US"/>
+        </w:rPr>
+        <w:t xml:space="preserve"> Mineiro region, participating in and organizing events, lectures, and courses aimed at promoting the Java ecosystem in the </w:t>
       </w:r>
       <w:r>
         <w:rPr>
@@ -1260,7 +1418,21 @@
         <w:rPr>
           <w:lang w:val="en-US"/>
         </w:rPr>
-        <w:t>HTML, CSS, JavaScript, React, NextJS, MUI (Material UI), React Admin, React Hook Form</w:t>
+        <w:t xml:space="preserve">HTML, CSS, JavaScript, React, </w:t>
+      </w:r>
+      <w:proofErr w:type="spellStart"/>
+      <w:r>
+        <w:rPr>
+          <w:lang w:val="en-US"/>
+        </w:rPr>
+        <w:t>NextJS</w:t>
+      </w:r>
+      <w:proofErr w:type="spellEnd"/>
+      <w:r>
+        <w:rPr>
+          <w:lang w:val="en-US"/>
+        </w:rPr>
+        <w:t>, MUI (Material UI), React Admin, React Hook Form</w:t>
       </w:r>
     </w:p>
     <w:p>
@@ -1452,17 +1624,33 @@
           <w:lang w:val="en-US"/>
         </w:rPr>
       </w:pPr>
-      <w:r>
-        <w:rPr>
-          <w:lang w:val="en-US"/>
-        </w:rPr>
-        <w:t xml:space="preserve">Hamcrest, </w:t>
-      </w:r>
-      <w:r>
-        <w:rPr>
-          <w:lang w:val="en-US"/>
-        </w:rPr>
-        <w:t xml:space="preserve">AssertJ, Jest, Node, </w:t>
+      <w:proofErr w:type="spellStart"/>
+      <w:r>
+        <w:rPr>
+          <w:lang w:val="en-US"/>
+        </w:rPr>
+        <w:t>Hamcrest</w:t>
+      </w:r>
+      <w:proofErr w:type="spellEnd"/>
+      <w:r>
+        <w:rPr>
+          <w:lang w:val="en-US"/>
+        </w:rPr>
+        <w:t xml:space="preserve">, </w:t>
+      </w:r>
+      <w:proofErr w:type="spellStart"/>
+      <w:r>
+        <w:rPr>
+          <w:lang w:val="en-US"/>
+        </w:rPr>
+        <w:t>AssertJ</w:t>
+      </w:r>
+      <w:proofErr w:type="spellEnd"/>
+      <w:r>
+        <w:rPr>
+          <w:lang w:val="en-US"/>
+        </w:rPr>
+        <w:t xml:space="preserve">, Jest, Node, </w:t>
       </w:r>
       <w:r>
         <w:rPr>
@@ -1480,14 +1668,36 @@
         <w:rPr>
           <w:lang w:val="en-US"/>
         </w:rPr>
-        <w:t>Redux, Express, React Router, Strapi, Django, Pandas</w:t>
-      </w:r>
-      <w:r>
-        <w:rPr>
-          <w:lang w:val="en-US"/>
-        </w:rPr>
-        <w:t>, Thymeleaf</w:t>
-      </w:r>
+        <w:t xml:space="preserve">Redux, Express, React Router, </w:t>
+      </w:r>
+      <w:proofErr w:type="spellStart"/>
+      <w:r>
+        <w:rPr>
+          <w:lang w:val="en-US"/>
+        </w:rPr>
+        <w:t>Strapi</w:t>
+      </w:r>
+      <w:proofErr w:type="spellEnd"/>
+      <w:r>
+        <w:rPr>
+          <w:lang w:val="en-US"/>
+        </w:rPr>
+        <w:t>, Django, Pandas</w:t>
+      </w:r>
+      <w:r>
+        <w:rPr>
+          <w:lang w:val="en-US"/>
+        </w:rPr>
+        <w:t xml:space="preserve">, </w:t>
+      </w:r>
+      <w:proofErr w:type="spellStart"/>
+      <w:r>
+        <w:rPr>
+          <w:lang w:val="en-US"/>
+        </w:rPr>
+        <w:t>Thymeleaf</w:t>
+      </w:r>
+      <w:proofErr w:type="spellEnd"/>
     </w:p>
     <w:p>
       <w:pPr>
@@ -1568,7 +1778,19 @@
         <w:rPr>
           <w:lang w:val="en-US"/>
         </w:rPr>
-        <w:t>Portuguese (Fluent), English (Intermediate B1)</w:t>
+        <w:t>Portuguese (Fluent), English (Intermediate B</w:t>
+      </w:r>
+      <w:r>
+        <w:rPr>
+          <w:lang w:val="en-US"/>
+        </w:rPr>
+        <w:t>2</w:t>
+      </w:r>
+      <w:r>
+        <w:rPr>
+          <w:lang w:val="en-US"/>
+        </w:rPr>
+        <w:t>)</w:t>
       </w:r>
     </w:p>
     <w:p>
@@ -1671,16 +1893,25 @@
         </w:rPr>
       </w:pPr>
       <w:bookmarkStart w:id="0" w:name="_Hlk165923158"/>
-      <w:r>
-        <w:rPr>
-          <w:rFonts w:cs="Times New Roman"/>
-          <w:szCs w:val="20"/>
-          <w:lang w:val="en-US"/>
-        </w:rPr>
-        <w:t>Arquitetura Hexagonal | FullCycle | 2024 | 18h</w:t>
+      <w:bookmarkStart w:id="1" w:name="_Hlk167361937"/>
+      <w:r>
+        <w:rPr>
+          <w:rFonts w:cs="Times New Roman"/>
+          <w:szCs w:val="20"/>
+          <w:lang w:val="en-US"/>
+        </w:rPr>
+        <w:t xml:space="preserve">Clean Architecture | Full Cycle | 2024 | </w:t>
+      </w:r>
+      <w:r>
+        <w:rPr>
+          <w:rFonts w:cs="Times New Roman"/>
+          <w:szCs w:val="20"/>
+          <w:lang w:val="en-US"/>
+        </w:rPr>
+        <w:t>30h</w:t>
       </w:r>
     </w:p>
-    <w:bookmarkEnd w:id="0"/>
+    <w:bookmarkEnd w:id="1"/>
     <w:p>
       <w:pPr>
         <w:pStyle w:val="PargrafodaLista"/>
@@ -1695,23 +1926,44 @@
           <w:lang w:val="en-US"/>
         </w:rPr>
       </w:pPr>
-      <w:r>
-        <w:rPr>
-          <w:rFonts w:cs="Times New Roman"/>
-          <w:szCs w:val="20"/>
-          <w:lang w:val="en-US"/>
-        </w:rPr>
-        <w:t>Event Storming na Prática | Full Cycle | 2024</w:t>
-      </w:r>
-      <w:r>
-        <w:rPr>
-          <w:rFonts w:cs="Times New Roman"/>
-          <w:szCs w:val="20"/>
-          <w:lang w:val="en-US"/>
-        </w:rPr>
-        <w:t xml:space="preserve"> | 10h</w:t>
+      <w:proofErr w:type="spellStart"/>
+      <w:r>
+        <w:rPr>
+          <w:rFonts w:cs="Times New Roman"/>
+          <w:szCs w:val="20"/>
+          <w:lang w:val="en-US"/>
+        </w:rPr>
+        <w:t>Arquitetura</w:t>
+      </w:r>
+      <w:proofErr w:type="spellEnd"/>
+      <w:r>
+        <w:rPr>
+          <w:rFonts w:cs="Times New Roman"/>
+          <w:szCs w:val="20"/>
+          <w:lang w:val="en-US"/>
+        </w:rPr>
+        <w:t xml:space="preserve"> Hexagonal | </w:t>
+      </w:r>
+      <w:proofErr w:type="spellStart"/>
+      <w:r>
+        <w:rPr>
+          <w:rFonts w:cs="Times New Roman"/>
+          <w:szCs w:val="20"/>
+          <w:lang w:val="en-US"/>
+        </w:rPr>
+        <w:t>FullCycle</w:t>
+      </w:r>
+      <w:proofErr w:type="spellEnd"/>
+      <w:r>
+        <w:rPr>
+          <w:rFonts w:cs="Times New Roman"/>
+          <w:szCs w:val="20"/>
+          <w:lang w:val="en-US"/>
+        </w:rPr>
+        <w:t xml:space="preserve"> | 2024 | 18h</w:t>
       </w:r>
     </w:p>
+    <w:bookmarkEnd w:id="0"/>
     <w:p>
       <w:pPr>
         <w:pStyle w:val="PargrafodaLista"/>
@@ -1723,21 +1975,60 @@
         <w:rPr>
           <w:rFonts w:cs="Times New Roman"/>
           <w:szCs w:val="20"/>
-        </w:rPr>
-      </w:pPr>
-      <w:r>
-        <w:rPr>
-          <w:rFonts w:cs="Times New Roman"/>
-          <w:szCs w:val="20"/>
-        </w:rPr>
-        <w:t>DDD: Modelagem Tática e Patterns</w:t>
-      </w:r>
-      <w:r>
-        <w:rPr>
-          <w:rFonts w:cs="Times New Roman"/>
-          <w:szCs w:val="20"/>
-        </w:rPr>
-        <w:t xml:space="preserve"> | Full Cycle | 2024 | 34h</w:t>
+          <w:lang w:val="en-US"/>
+        </w:rPr>
+      </w:pPr>
+      <w:r>
+        <w:rPr>
+          <w:rFonts w:cs="Times New Roman"/>
+          <w:szCs w:val="20"/>
+          <w:lang w:val="en-US"/>
+        </w:rPr>
+        <w:t xml:space="preserve">Event Storming </w:t>
+      </w:r>
+      <w:proofErr w:type="spellStart"/>
+      <w:r>
+        <w:rPr>
+          <w:rFonts w:cs="Times New Roman"/>
+          <w:szCs w:val="20"/>
+          <w:lang w:val="en-US"/>
+        </w:rPr>
+        <w:t>na</w:t>
+      </w:r>
+      <w:proofErr w:type="spellEnd"/>
+      <w:r>
+        <w:rPr>
+          <w:rFonts w:cs="Times New Roman"/>
+          <w:szCs w:val="20"/>
+          <w:lang w:val="en-US"/>
+        </w:rPr>
+        <w:t xml:space="preserve"> </w:t>
+      </w:r>
+      <w:proofErr w:type="spellStart"/>
+      <w:r>
+        <w:rPr>
+          <w:rFonts w:cs="Times New Roman"/>
+          <w:szCs w:val="20"/>
+          <w:lang w:val="en-US"/>
+        </w:rPr>
+        <w:t>Prática</w:t>
+      </w:r>
+      <w:proofErr w:type="spellEnd"/>
+      <w:r>
+        <w:rPr>
+          <w:rFonts w:cs="Times New Roman"/>
+          <w:szCs w:val="20"/>
+          <w:lang w:val="en-US"/>
+        </w:rPr>
+        <w:t xml:space="preserve"> | Full Cycle | 2024</w:t>
+      </w:r>
+      <w:r>
+        <w:rPr>
+          <w:rFonts w:cs="Times New Roman"/>
+          <w:szCs w:val="20"/>
+          <w:lang w:val="en-US"/>
+        </w:rPr>
+        <w:t xml:space="preserve"> | 10h</w:t>
       </w:r>
     </w:p>
     <w:p>
@@ -1758,7 +2049,39 @@
           <w:rFonts w:cs="Times New Roman"/>
           <w:szCs w:val="20"/>
         </w:rPr>
-        <w:t>Comunicação entre sistemas: REST, GraphQL e gRPC | Full Cycle | 2024 | 18h</w:t>
+        <w:t xml:space="preserve">DDD: Modelagem Tática e </w:t>
+      </w:r>
+      <w:proofErr w:type="spellStart"/>
+      <w:r>
+        <w:rPr>
+          <w:rFonts w:cs="Times New Roman"/>
+          <w:szCs w:val="20"/>
+        </w:rPr>
+        <w:t>Patterns</w:t>
+      </w:r>
+      <w:proofErr w:type="spellEnd"/>
+      <w:r>
+        <w:rPr>
+          <w:rFonts w:cs="Times New Roman"/>
+          <w:szCs w:val="20"/>
+        </w:rPr>
+        <w:t xml:space="preserve"> | Full </w:t>
+      </w:r>
+      <w:proofErr w:type="spellStart"/>
+      <w:r>
+        <w:rPr>
+          <w:rFonts w:cs="Times New Roman"/>
+          <w:szCs w:val="20"/>
+        </w:rPr>
+        <w:t>Cycle</w:t>
+      </w:r>
+      <w:proofErr w:type="spellEnd"/>
+      <w:r>
+        <w:rPr>
+          <w:rFonts w:cs="Times New Roman"/>
+          <w:szCs w:val="20"/>
+        </w:rPr>
+        <w:t xml:space="preserve"> | 2024 | 34h</w:t>
       </w:r>
     </w:p>
     <w:p>
@@ -1779,14 +2102,55 @@
           <w:rFonts w:cs="Times New Roman"/>
           <w:szCs w:val="20"/>
         </w:rPr>
-        <w:t>Docker | Full Cycle | 2024</w:t>
-      </w:r>
-      <w:r>
-        <w:rPr>
-          <w:rFonts w:cs="Times New Roman"/>
-          <w:szCs w:val="20"/>
-        </w:rPr>
-        <w:t xml:space="preserve"> | 21h</w:t>
+        <w:t xml:space="preserve">Comunicação entre sistemas: REST, </w:t>
+      </w:r>
+      <w:proofErr w:type="spellStart"/>
+      <w:r>
+        <w:rPr>
+          <w:rFonts w:cs="Times New Roman"/>
+          <w:szCs w:val="20"/>
+        </w:rPr>
+        <w:t>GraphQL</w:t>
+      </w:r>
+      <w:proofErr w:type="spellEnd"/>
+      <w:r>
+        <w:rPr>
+          <w:rFonts w:cs="Times New Roman"/>
+          <w:szCs w:val="20"/>
+        </w:rPr>
+        <w:t xml:space="preserve"> e </w:t>
+      </w:r>
+      <w:proofErr w:type="spellStart"/>
+      <w:r>
+        <w:rPr>
+          <w:rFonts w:cs="Times New Roman"/>
+          <w:szCs w:val="20"/>
+        </w:rPr>
+        <w:t>gRPC</w:t>
+      </w:r>
+      <w:proofErr w:type="spellEnd"/>
+      <w:r>
+        <w:rPr>
+          <w:rFonts w:cs="Times New Roman"/>
+          <w:szCs w:val="20"/>
+        </w:rPr>
+        <w:t xml:space="preserve"> | Full </w:t>
+      </w:r>
+      <w:proofErr w:type="spellStart"/>
+      <w:r>
+        <w:rPr>
+          <w:rFonts w:cs="Times New Roman"/>
+          <w:szCs w:val="20"/>
+        </w:rPr>
+        <w:t>Cycle</w:t>
+      </w:r>
+      <w:proofErr w:type="spellEnd"/>
+      <w:r>
+        <w:rPr>
+          <w:rFonts w:cs="Times New Roman"/>
+          <w:szCs w:val="20"/>
+        </w:rPr>
+        <w:t xml:space="preserve"> | 2024 | 18h</w:t>
       </w:r>
     </w:p>
     <w:p>
@@ -1800,24 +2164,37 @@
         <w:rPr>
           <w:rFonts w:cs="Times New Roman"/>
           <w:szCs w:val="20"/>
-          <w:lang w:val="en-US"/>
-        </w:rPr>
-      </w:pPr>
-      <w:r>
-        <w:rPr>
-          <w:rFonts w:cs="Times New Roman"/>
-          <w:szCs w:val="20"/>
-          <w:lang w:val="en-US"/>
-        </w:rPr>
-        <w:t>Kafka for Developers using Spring Boot | Udemy | 2024</w:t>
-      </w:r>
-      <w:r>
-        <w:rPr>
-          <w:rFonts w:cs="Times New Roman"/>
-          <w:szCs w:val="20"/>
-          <w:lang w:val="en-US"/>
-        </w:rPr>
-        <w:t xml:space="preserve"> | 17h</w:t>
+        </w:rPr>
+      </w:pPr>
+      <w:r>
+        <w:rPr>
+          <w:rFonts w:cs="Times New Roman"/>
+          <w:szCs w:val="20"/>
+        </w:rPr>
+        <w:t xml:space="preserve">Docker | Full </w:t>
+      </w:r>
+      <w:proofErr w:type="spellStart"/>
+      <w:r>
+        <w:rPr>
+          <w:rFonts w:cs="Times New Roman"/>
+          <w:szCs w:val="20"/>
+        </w:rPr>
+        <w:t>Cycle</w:t>
+      </w:r>
+      <w:proofErr w:type="spellEnd"/>
+      <w:r>
+        <w:rPr>
+          <w:rFonts w:cs="Times New Roman"/>
+          <w:szCs w:val="20"/>
+        </w:rPr>
+        <w:t xml:space="preserve"> | 2024</w:t>
+      </w:r>
+      <w:r>
+        <w:rPr>
+          <w:rFonts w:cs="Times New Roman"/>
+          <w:szCs w:val="20"/>
+        </w:rPr>
+        <w:t xml:space="preserve"> | 21h</w:t>
       </w:r>
     </w:p>
     <w:p>
@@ -1840,15 +2217,15 @@
           <w:szCs w:val="20"/>
           <w:lang w:val="en-US"/>
         </w:rPr>
-        <w:t>Domain Driven Design | Full Cycle | 2024</w:t>
-      </w:r>
-      <w:r>
-        <w:rPr>
-          <w:rFonts w:cs="Times New Roman"/>
-          <w:szCs w:val="20"/>
-          <w:lang w:val="en-US"/>
-        </w:rPr>
-        <w:t xml:space="preserve"> | 6h</w:t>
+        <w:t>Kafka for Developers using Spring Boot | Udemy | 2024</w:t>
+      </w:r>
+      <w:r>
+        <w:rPr>
+          <w:rFonts w:cs="Times New Roman"/>
+          <w:szCs w:val="20"/>
+          <w:lang w:val="en-US"/>
+        </w:rPr>
+        <w:t xml:space="preserve"> | 17h</w:t>
       </w:r>
     </w:p>
     <w:p>
@@ -1871,7 +2248,15 @@
           <w:szCs w:val="20"/>
           <w:lang w:val="en-US"/>
         </w:rPr>
-        <w:t>SOLID Express | Full Cycle | 2024 | 3h</w:t>
+        <w:t>Domain Driven Design | Full Cycle | 2024</w:t>
+      </w:r>
+      <w:r>
+        <w:rPr>
+          <w:rFonts w:cs="Times New Roman"/>
+          <w:szCs w:val="20"/>
+          <w:lang w:val="en-US"/>
+        </w:rPr>
+        <w:t xml:space="preserve"> | 6h</w:t>
       </w:r>
     </w:p>
     <w:p>
@@ -1894,15 +2279,7 @@
           <w:szCs w:val="20"/>
           <w:lang w:val="en-US"/>
         </w:rPr>
-        <w:t>Kafka for Beginners | Udemy | 2024</w:t>
-      </w:r>
-      <w:r>
-        <w:rPr>
-          <w:rFonts w:cs="Times New Roman"/>
-          <w:szCs w:val="20"/>
-          <w:lang w:val="en-US"/>
-        </w:rPr>
-        <w:t xml:space="preserve"> | 5h</w:t>
+        <w:t>SOLID Express | Full Cycle | 2024 | 3h</w:t>
       </w:r>
     </w:p>
     <w:p>
@@ -1916,14 +2293,61 @@
         <w:rPr>
           <w:rFonts w:cs="Times New Roman"/>
           <w:szCs w:val="20"/>
-        </w:rPr>
-      </w:pPr>
-      <w:r>
-        <w:rPr>
-          <w:rFonts w:cs="Times New Roman"/>
-          <w:szCs w:val="20"/>
-        </w:rPr>
-        <w:t>Fundamentos da arquitetura de software | Full Cycle | 2024</w:t>
+          <w:lang w:val="en-US"/>
+        </w:rPr>
+      </w:pPr>
+      <w:r>
+        <w:rPr>
+          <w:rFonts w:cs="Times New Roman"/>
+          <w:szCs w:val="20"/>
+          <w:lang w:val="en-US"/>
+        </w:rPr>
+        <w:t>Kafka for Beginners | Udemy | 2024</w:t>
+      </w:r>
+      <w:r>
+        <w:rPr>
+          <w:rFonts w:cs="Times New Roman"/>
+          <w:szCs w:val="20"/>
+          <w:lang w:val="en-US"/>
+        </w:rPr>
+        <w:t xml:space="preserve"> | 5h</w:t>
+      </w:r>
+    </w:p>
+    <w:p>
+      <w:pPr>
+        <w:pStyle w:val="PargrafodaLista"/>
+        <w:numPr>
+          <w:ilvl w:val="0"/>
+          <w:numId w:val="11"/>
+        </w:numPr>
+        <w:jc w:val="left"/>
+        <w:rPr>
+          <w:rFonts w:cs="Times New Roman"/>
+          <w:szCs w:val="20"/>
+        </w:rPr>
+      </w:pPr>
+      <w:r>
+        <w:rPr>
+          <w:rFonts w:cs="Times New Roman"/>
+          <w:szCs w:val="20"/>
+        </w:rPr>
+        <w:t xml:space="preserve">Fundamentos da arquitetura de software | Full </w:t>
+      </w:r>
+      <w:proofErr w:type="spellStart"/>
+      <w:r>
+        <w:rPr>
+          <w:rFonts w:cs="Times New Roman"/>
+          <w:szCs w:val="20"/>
+        </w:rPr>
+        <w:t>Cycle</w:t>
+      </w:r>
+      <w:proofErr w:type="spellEnd"/>
+      <w:r>
+        <w:rPr>
+          <w:rFonts w:cs="Times New Roman"/>
+          <w:szCs w:val="20"/>
+        </w:rPr>
+        <w:t xml:space="preserve"> | 2024</w:t>
       </w:r>
       <w:r>
         <w:rPr>
@@ -1969,16 +2393,44 @@
           <w:szCs w:val="20"/>
           <w:lang w:val="en-US"/>
         </w:rPr>
-        <w:t xml:space="preserve"> React, Redux, Node.js, MongoDB, GraphQL e TypeScript | University of Helsinki | 2023</w:t>
-      </w:r>
-      <w:r>
-        <w:rPr>
-          <w:rFonts w:cs="Times New Roman"/>
-          <w:szCs w:val="20"/>
-          <w:lang w:val="en-US"/>
-        </w:rPr>
-        <w:t>| 225h</w:t>
-      </w:r>
+        <w:t xml:space="preserve"> React, Redux, Node.js, MongoDB, </w:t>
+      </w:r>
+      <w:proofErr w:type="spellStart"/>
+      <w:r>
+        <w:rPr>
+          <w:rFonts w:cs="Times New Roman"/>
+          <w:szCs w:val="20"/>
+          <w:lang w:val="en-US"/>
+        </w:rPr>
+        <w:t>GraphQL</w:t>
+      </w:r>
+      <w:proofErr w:type="spellEnd"/>
+      <w:r>
+        <w:rPr>
+          <w:rFonts w:cs="Times New Roman"/>
+          <w:szCs w:val="20"/>
+          <w:lang w:val="en-US"/>
+        </w:rPr>
+        <w:t xml:space="preserve"> e TypeScript | University of Helsinki | 2023</w:t>
+      </w:r>
+      <w:r>
+        <w:rPr>
+          <w:rFonts w:cs="Times New Roman"/>
+          <w:szCs w:val="20"/>
+          <w:lang w:val="en-US"/>
+        </w:rPr>
+        <w:t xml:space="preserve">| </w:t>
+      </w:r>
+      <w:proofErr w:type="gramStart"/>
+      <w:r>
+        <w:rPr>
+          <w:rFonts w:cs="Times New Roman"/>
+          <w:szCs w:val="20"/>
+          <w:lang w:val="en-US"/>
+        </w:rPr>
+        <w:t>225h</w:t>
+      </w:r>
+      <w:proofErr w:type="gramEnd"/>
     </w:p>
     <w:p>
       <w:pPr>
@@ -2028,7 +2480,43 @@
           <w:szCs w:val="20"/>
           <w:lang w:val="en-US"/>
         </w:rPr>
-        <w:t>Create your next app using Next.js and Strapi | Jamstack Training | 2022</w:t>
+        <w:t xml:space="preserve">Create your next app using Next.js and </w:t>
+      </w:r>
+      <w:proofErr w:type="spellStart"/>
+      <w:r>
+        <w:rPr>
+          <w:rFonts w:cs="Times New Roman"/>
+          <w:szCs w:val="20"/>
+          <w:lang w:val="en-US"/>
+        </w:rPr>
+        <w:t>Strapi</w:t>
+      </w:r>
+      <w:proofErr w:type="spellEnd"/>
+      <w:r>
+        <w:rPr>
+          <w:rFonts w:cs="Times New Roman"/>
+          <w:szCs w:val="20"/>
+          <w:lang w:val="en-US"/>
+        </w:rPr>
+        <w:t xml:space="preserve"> | </w:t>
+      </w:r>
+      <w:proofErr w:type="spellStart"/>
+      <w:r>
+        <w:rPr>
+          <w:rFonts w:cs="Times New Roman"/>
+          <w:szCs w:val="20"/>
+          <w:lang w:val="en-US"/>
+        </w:rPr>
+        <w:t>Jamstack</w:t>
+      </w:r>
+      <w:proofErr w:type="spellEnd"/>
+      <w:r>
+        <w:rPr>
+          <w:rFonts w:cs="Times New Roman"/>
+          <w:szCs w:val="20"/>
+          <w:lang w:val="en-US"/>
+        </w:rPr>
+        <w:t xml:space="preserve"> Training | 2022</w:t>
       </w:r>
       <w:r>
         <w:rPr>
@@ -2059,7 +2547,25 @@
           <w:szCs w:val="20"/>
           <w:lang w:val="en-US"/>
         </w:rPr>
-        <w:t>Python Avançado | Alura | 2021</w:t>
+        <w:t xml:space="preserve">Python </w:t>
+      </w:r>
+      <w:proofErr w:type="spellStart"/>
+      <w:r>
+        <w:rPr>
+          <w:rFonts w:cs="Times New Roman"/>
+          <w:szCs w:val="20"/>
+          <w:lang w:val="en-US"/>
+        </w:rPr>
+        <w:t>Avançado</w:t>
+      </w:r>
+      <w:proofErr w:type="spellEnd"/>
+      <w:r>
+        <w:rPr>
+          <w:rFonts w:cs="Times New Roman"/>
+          <w:szCs w:val="20"/>
+          <w:lang w:val="en-US"/>
+        </w:rPr>
+        <w:t xml:space="preserve"> | Alura | 2021</w:t>
       </w:r>
       <w:r>
         <w:rPr>

</xml_diff>